<commit_message>
En este Update actualizo la evidencia GA7-1096-AA1-EV03
</commit_message>
<xml_diff>
--- a/Fase 3/GA7/1096/AA1/EV01/GA7-220501096-AA1-EV01.docx
+++ b/Fase 3/GA7/1096/AA1/EV01/GA7-220501096-AA1-EV01.docx
@@ -46,68 +46,70 @@
           <w:b/>
           <w:bCs/>
         </w:rPr>
-        <w:t>I</w:t>
-      </w:r>
-      <w:r>
-        <w:rPr>
+        <w:t>Informe técnico de plan de trabajo para construcción de software</w:t>
+      </w:r>
+    </w:p>
+    <w:p>
+      <w:pPr>
+        <w:jc w:val="center"/>
+        <w:rPr>
+          <w:rFonts w:ascii="Times New Roman" w:hAnsi="Times New Roman"/>
           <w:b/>
           <w:bCs/>
-        </w:rPr>
-        <w:t>nforme técnico de plan de trabajo para construcción de software</w:t>
-      </w:r>
-    </w:p>
-    <w:p>
-      <w:pPr>
-        <w:jc w:val="center"/>
-        <w:rPr>
-          <w:rFonts w:ascii="Times New Roman" w:hAnsi="Times New Roman"/>
+          <w:sz w:val="24"/>
+          <w:szCs w:val="24"/>
+        </w:rPr>
+      </w:pPr>
+      <w:r>
+        <w:rPr>
           <w:b/>
           <w:bCs/>
-          <w:sz w:val="24"/>
-          <w:szCs w:val="24"/>
-        </w:rPr>
-      </w:pPr>
-      <w:r>
-        <w:rPr>
+        </w:rPr>
+        <w:t>GA7-220501096-AA1-EV01</w:t>
+      </w:r>
+    </w:p>
+    <w:p>
+      <w:pPr>
+        <w:jc w:val="center"/>
+        <w:rPr>
+          <w:rFonts w:ascii="Times New Roman" w:hAnsi="Times New Roman"/>
+          <w:sz w:val="24"/>
+          <w:szCs w:val="24"/>
+        </w:rPr>
+      </w:pPr>
+    </w:p>
+    <w:p>
+      <w:pPr>
+        <w:jc w:val="center"/>
+        <w:rPr>
+          <w:rFonts w:ascii="Times New Roman" w:hAnsi="Times New Roman"/>
+          <w:sz w:val="24"/>
+          <w:szCs w:val="24"/>
+        </w:rPr>
+      </w:pPr>
+    </w:p>
+    <w:p>
+      <w:pPr>
+        <w:jc w:val="center"/>
+        <w:rPr>
+          <w:rFonts w:ascii="Times New Roman" w:hAnsi="Times New Roman"/>
+          <w:sz w:val="24"/>
+          <w:szCs w:val="24"/>
+        </w:rPr>
+      </w:pPr>
+    </w:p>
+    <w:p>
+      <w:pPr>
+        <w:jc w:val="center"/>
+        <w:rPr>
+          <w:rFonts w:ascii="Times New Roman" w:hAnsi="Times New Roman"/>
           <w:b/>
           <w:bCs/>
-        </w:rPr>
-        <w:t>GA7-220501096-AA1-EV01</w:t>
-      </w:r>
-    </w:p>
-    <w:p>
-      <w:pPr>
-        <w:jc w:val="center"/>
-        <w:rPr>
-          <w:rFonts w:ascii="Times New Roman" w:hAnsi="Times New Roman"/>
-          <w:sz w:val="24"/>
-          <w:szCs w:val="24"/>
-        </w:rPr>
-      </w:pPr>
-    </w:p>
-    <w:p>
-      <w:pPr>
-        <w:jc w:val="center"/>
-        <w:rPr>
-          <w:rFonts w:ascii="Times New Roman" w:hAnsi="Times New Roman"/>
-          <w:sz w:val="24"/>
-          <w:szCs w:val="24"/>
-        </w:rPr>
-      </w:pPr>
-    </w:p>
-    <w:p>
-      <w:pPr>
-        <w:jc w:val="center"/>
-        <w:rPr>
-          <w:rFonts w:ascii="Times New Roman" w:hAnsi="Times New Roman"/>
-          <w:sz w:val="24"/>
-          <w:szCs w:val="24"/>
-        </w:rPr>
-      </w:pPr>
-    </w:p>
-    <w:p>
-      <w:pPr>
-        <w:jc w:val="center"/>
+          <w:sz w:val="24"/>
+          <w:szCs w:val="24"/>
+        </w:rPr>
+      </w:pPr>
+      <w:r>
         <w:rPr>
           <w:rFonts w:ascii="Times New Roman" w:hAnsi="Times New Roman"/>
           <w:b/>
@@ -115,325 +117,304 @@
           <w:sz w:val="24"/>
           <w:szCs w:val="24"/>
         </w:rPr>
+        <w:t xml:space="preserve">Aprendiz: </w:t>
+      </w:r>
+    </w:p>
+    <w:p>
+      <w:pPr>
+        <w:jc w:val="center"/>
+        <w:rPr>
+          <w:rFonts w:ascii="Times New Roman" w:hAnsi="Times New Roman"/>
+          <w:sz w:val="24"/>
+          <w:szCs w:val="24"/>
+        </w:rPr>
+      </w:pPr>
+      <w:r>
+        <w:rPr>
+          <w:rFonts w:ascii="Times New Roman" w:hAnsi="Times New Roman"/>
+          <w:sz w:val="24"/>
+          <w:szCs w:val="24"/>
+        </w:rPr>
+        <w:t>Wilmer Jair Espinosa Silva</w:t>
+      </w:r>
+    </w:p>
+    <w:p>
+      <w:pPr>
+        <w:jc w:val="center"/>
+        <w:rPr>
+          <w:rFonts w:ascii="Times New Roman" w:hAnsi="Times New Roman"/>
+          <w:sz w:val="24"/>
+          <w:szCs w:val="24"/>
+        </w:rPr>
+      </w:pPr>
+      <w:r>
+        <w:rPr>
+          <w:rFonts w:ascii="Times New Roman" w:hAnsi="Times New Roman"/>
+          <w:sz w:val="24"/>
+          <w:szCs w:val="24"/>
+        </w:rPr>
+        <w:t>CC: 1.095.910.391</w:t>
+      </w:r>
+    </w:p>
+    <w:p>
+      <w:pPr>
+        <w:jc w:val="center"/>
+        <w:rPr>
+          <w:rFonts w:ascii="Times New Roman" w:hAnsi="Times New Roman"/>
+          <w:sz w:val="24"/>
+          <w:szCs w:val="24"/>
+        </w:rPr>
+      </w:pPr>
+    </w:p>
+    <w:p>
+      <w:pPr>
+        <w:jc w:val="center"/>
+        <w:rPr>
+          <w:rFonts w:ascii="Times New Roman" w:hAnsi="Times New Roman"/>
+          <w:sz w:val="24"/>
+          <w:szCs w:val="24"/>
+        </w:rPr>
+      </w:pPr>
+    </w:p>
+    <w:p>
+      <w:pPr>
+        <w:jc w:val="center"/>
+        <w:rPr>
+          <w:rFonts w:ascii="Times New Roman" w:hAnsi="Times New Roman"/>
+          <w:sz w:val="24"/>
+          <w:szCs w:val="24"/>
+        </w:rPr>
+      </w:pPr>
+    </w:p>
+    <w:p>
+      <w:pPr>
+        <w:jc w:val="center"/>
+        <w:rPr>
+          <w:rFonts w:ascii="Times New Roman" w:hAnsi="Times New Roman"/>
+          <w:sz w:val="24"/>
+          <w:szCs w:val="24"/>
+        </w:rPr>
+      </w:pPr>
+    </w:p>
+    <w:p>
+      <w:pPr>
+        <w:jc w:val="center"/>
+        <w:rPr>
+          <w:rFonts w:ascii="Times New Roman" w:hAnsi="Times New Roman"/>
+          <w:sz w:val="24"/>
+          <w:szCs w:val="24"/>
+        </w:rPr>
+      </w:pPr>
+    </w:p>
+    <w:p>
+      <w:pPr>
+        <w:jc w:val="center"/>
+        <w:rPr>
+          <w:rFonts w:ascii="Times New Roman" w:hAnsi="Times New Roman"/>
+          <w:sz w:val="24"/>
+          <w:szCs w:val="24"/>
+        </w:rPr>
+      </w:pPr>
+    </w:p>
+    <w:p>
+      <w:pPr>
+        <w:jc w:val="center"/>
+        <w:rPr>
+          <w:rFonts w:ascii="Times New Roman" w:hAnsi="Times New Roman"/>
+          <w:sz w:val="24"/>
+          <w:szCs w:val="24"/>
+        </w:rPr>
+      </w:pPr>
+      <w:r>
+        <w:rPr>
+          <w:rFonts w:ascii="Times New Roman" w:hAnsi="Times New Roman"/>
+          <w:sz w:val="24"/>
+          <w:szCs w:val="24"/>
+        </w:rPr>
+        <w:t>Instructor:</w:t>
+      </w:r>
+    </w:p>
+    <w:p>
+      <w:pPr>
+        <w:jc w:val="center"/>
+        <w:rPr>
+          <w:rFonts w:ascii="Times New Roman" w:hAnsi="Times New Roman"/>
+          <w:sz w:val="24"/>
+          <w:szCs w:val="24"/>
+        </w:rPr>
+      </w:pPr>
+      <w:r>
+        <w:rPr>
+          <w:rFonts w:ascii="Times New Roman" w:hAnsi="Times New Roman"/>
+          <w:sz w:val="24"/>
+          <w:szCs w:val="24"/>
+        </w:rPr>
+        <w:t>ISRAEL ARBONA GUERRERO</w:t>
+      </w:r>
+    </w:p>
+    <w:p>
+      <w:pPr>
+        <w:jc w:val="center"/>
+        <w:rPr>
+          <w:rFonts w:ascii="Times New Roman" w:hAnsi="Times New Roman"/>
+          <w:sz w:val="24"/>
+          <w:szCs w:val="24"/>
+        </w:rPr>
+      </w:pPr>
+      <w:r>
+        <w:rPr>
+          <w:rFonts w:ascii="Times New Roman" w:hAnsi="Times New Roman"/>
+          <w:sz w:val="24"/>
+          <w:szCs w:val="24"/>
+        </w:rPr>
+        <w:t xml:space="preserve">Servicio </w:t>
+      </w:r>
+      <w:r>
+        <w:rPr>
+          <w:rFonts w:ascii="Times New Roman" w:hAnsi="Times New Roman"/>
+          <w:sz w:val="24"/>
+          <w:szCs w:val="24"/>
+          <w:u w:val="single"/>
+        </w:rPr>
+        <w:t>Nacional</w:t>
+      </w:r>
+      <w:r>
+        <w:rPr>
+          <w:rFonts w:ascii="Times New Roman" w:hAnsi="Times New Roman"/>
+          <w:sz w:val="24"/>
+          <w:szCs w:val="24"/>
+        </w:rPr>
+        <w:t xml:space="preserve"> de aprendizaje-SENA</w:t>
+      </w:r>
+    </w:p>
+    <w:p>
+      <w:pPr>
+        <w:jc w:val="center"/>
+        <w:rPr>
+          <w:rFonts w:ascii="Times New Roman" w:hAnsi="Times New Roman"/>
+          <w:sz w:val="24"/>
+          <w:szCs w:val="24"/>
+        </w:rPr>
+      </w:pPr>
+      <w:r>
+        <w:rPr>
+          <w:rFonts w:ascii="Times New Roman" w:hAnsi="Times New Roman"/>
+          <w:sz w:val="24"/>
+          <w:szCs w:val="24"/>
+        </w:rPr>
+        <w:t>Curso: TECNOLOGÍA EN ANÁLISIS Y DESARROLLO DE SOFTWARE</w:t>
+      </w:r>
+    </w:p>
+    <w:p>
+      <w:pPr>
+        <w:jc w:val="center"/>
+        <w:rPr>
+          <w:rFonts w:ascii="Times New Roman" w:hAnsi="Times New Roman"/>
+          <w:sz w:val="24"/>
+          <w:szCs w:val="24"/>
+        </w:rPr>
+      </w:pPr>
+      <w:bookmarkStart w:id="0" w:name="_Hlk98096716"/>
+      <w:r>
+        <w:rPr>
+          <w:rFonts w:ascii="Times New Roman" w:hAnsi="Times New Roman"/>
+          <w:sz w:val="24"/>
+          <w:szCs w:val="24"/>
+        </w:rPr>
+        <w:t>Ficha: 2455285</w:t>
+      </w:r>
+    </w:p>
+    <w:bookmarkEnd w:id="0"/>
+    <w:p>
+      <w:pPr>
+        <w:jc w:val="center"/>
+        <w:rPr>
+          <w:rFonts w:ascii="Times New Roman" w:hAnsi="Times New Roman"/>
+          <w:sz w:val="24"/>
+          <w:szCs w:val="24"/>
+        </w:rPr>
+      </w:pPr>
+    </w:p>
+    <w:p>
+      <w:pPr>
+        <w:jc w:val="center"/>
+        <w:rPr>
+          <w:rFonts w:ascii="Times New Roman" w:hAnsi="Times New Roman"/>
+          <w:sz w:val="24"/>
+          <w:szCs w:val="24"/>
+        </w:rPr>
+      </w:pPr>
+    </w:p>
+    <w:p>
+      <w:pPr>
+        <w:jc w:val="center"/>
+        <w:rPr>
+          <w:rFonts w:ascii="Times New Roman" w:hAnsi="Times New Roman"/>
+          <w:sz w:val="24"/>
+          <w:szCs w:val="24"/>
+        </w:rPr>
+      </w:pPr>
+    </w:p>
+    <w:p>
+      <w:pPr>
+        <w:jc w:val="center"/>
+        <w:rPr>
+          <w:rFonts w:ascii="Times New Roman" w:hAnsi="Times New Roman"/>
+          <w:sz w:val="24"/>
+          <w:szCs w:val="24"/>
+        </w:rPr>
+      </w:pPr>
+    </w:p>
+    <w:p>
+      <w:pPr>
+        <w:rPr>
+          <w:rFonts w:ascii="Times New Roman" w:hAnsi="Times New Roman"/>
+          <w:sz w:val="28"/>
+          <w:szCs w:val="28"/>
+        </w:rPr>
+      </w:pPr>
+      <w:r>
+        <w:rPr>
+          <w:rFonts w:ascii="Times New Roman" w:hAnsi="Times New Roman"/>
+          <w:sz w:val="28"/>
+          <w:szCs w:val="28"/>
+        </w:rPr>
+        <w:lastRenderedPageBreak/>
+        <w:t xml:space="preserve">Con base en las características del software a desarrollar, realice un informe técnico especificando herramientas y tecnologías de </w:t>
+      </w:r>
+      <w:proofErr w:type="spellStart"/>
+      <w:r>
+        <w:rPr>
+          <w:rFonts w:ascii="Times New Roman" w:hAnsi="Times New Roman"/>
+          <w:sz w:val="28"/>
+          <w:szCs w:val="28"/>
+        </w:rPr>
+        <w:t>versionamiento</w:t>
+      </w:r>
+      <w:proofErr w:type="spellEnd"/>
+      <w:r>
+        <w:rPr>
+          <w:rFonts w:ascii="Times New Roman" w:hAnsi="Times New Roman"/>
+          <w:sz w:val="28"/>
+          <w:szCs w:val="28"/>
+        </w:rPr>
+        <w:t xml:space="preserve"> a utilizar según lo visto en componentes Integración continua.</w:t>
+      </w:r>
+    </w:p>
+    <w:p>
+      <w:pPr>
+        <w:rPr>
+          <w:sz w:val="28"/>
+          <w:szCs w:val="28"/>
+        </w:rPr>
       </w:pPr>
       <w:r>
         <w:rPr>
           <w:rFonts w:ascii="Times New Roman" w:hAnsi="Times New Roman"/>
           <w:b/>
           <w:bCs/>
-          <w:sz w:val="24"/>
-          <w:szCs w:val="24"/>
-        </w:rPr>
-        <w:t xml:space="preserve">Aprendiz: </w:t>
-      </w:r>
-    </w:p>
-    <w:p>
-      <w:pPr>
-        <w:jc w:val="center"/>
-        <w:rPr>
-          <w:rFonts w:ascii="Times New Roman" w:hAnsi="Times New Roman"/>
-          <w:sz w:val="24"/>
-          <w:szCs w:val="24"/>
-        </w:rPr>
-      </w:pPr>
-      <w:r>
-        <w:rPr>
-          <w:rFonts w:ascii="Times New Roman" w:hAnsi="Times New Roman"/>
-          <w:sz w:val="24"/>
-          <w:szCs w:val="24"/>
-        </w:rPr>
-        <w:t>Wilmer Jair Espinosa Silva</w:t>
-      </w:r>
-    </w:p>
-    <w:p>
-      <w:pPr>
-        <w:jc w:val="center"/>
-        <w:rPr>
-          <w:rFonts w:ascii="Times New Roman" w:hAnsi="Times New Roman"/>
-          <w:sz w:val="24"/>
-          <w:szCs w:val="24"/>
-        </w:rPr>
-      </w:pPr>
-      <w:r>
-        <w:rPr>
-          <w:rFonts w:ascii="Times New Roman" w:hAnsi="Times New Roman"/>
-          <w:sz w:val="24"/>
-          <w:szCs w:val="24"/>
-        </w:rPr>
-        <w:t>CC: 1.095.910.391</w:t>
-      </w:r>
-    </w:p>
-    <w:p>
-      <w:pPr>
-        <w:jc w:val="center"/>
-        <w:rPr>
-          <w:rFonts w:ascii="Times New Roman" w:hAnsi="Times New Roman"/>
-          <w:sz w:val="24"/>
-          <w:szCs w:val="24"/>
-        </w:rPr>
-      </w:pPr>
-    </w:p>
-    <w:p>
-      <w:pPr>
-        <w:jc w:val="center"/>
-        <w:rPr>
-          <w:rFonts w:ascii="Times New Roman" w:hAnsi="Times New Roman"/>
-          <w:sz w:val="24"/>
-          <w:szCs w:val="24"/>
-        </w:rPr>
-      </w:pPr>
-    </w:p>
-    <w:p>
-      <w:pPr>
-        <w:jc w:val="center"/>
-        <w:rPr>
-          <w:rFonts w:ascii="Times New Roman" w:hAnsi="Times New Roman"/>
-          <w:sz w:val="24"/>
-          <w:szCs w:val="24"/>
-        </w:rPr>
-      </w:pPr>
-    </w:p>
-    <w:p>
-      <w:pPr>
-        <w:jc w:val="center"/>
-        <w:rPr>
-          <w:rFonts w:ascii="Times New Roman" w:hAnsi="Times New Roman"/>
-          <w:sz w:val="24"/>
-          <w:szCs w:val="24"/>
-        </w:rPr>
-      </w:pPr>
-    </w:p>
-    <w:p>
-      <w:pPr>
-        <w:jc w:val="center"/>
-        <w:rPr>
-          <w:rFonts w:ascii="Times New Roman" w:hAnsi="Times New Roman"/>
-          <w:sz w:val="24"/>
-          <w:szCs w:val="24"/>
-        </w:rPr>
-      </w:pPr>
-    </w:p>
-    <w:p>
-      <w:pPr>
-        <w:jc w:val="center"/>
-        <w:rPr>
-          <w:rFonts w:ascii="Times New Roman" w:hAnsi="Times New Roman"/>
-          <w:sz w:val="24"/>
-          <w:szCs w:val="24"/>
-        </w:rPr>
-      </w:pPr>
-    </w:p>
-    <w:p>
-      <w:pPr>
-        <w:jc w:val="center"/>
-        <w:rPr>
-          <w:rFonts w:ascii="Times New Roman" w:hAnsi="Times New Roman"/>
-          <w:sz w:val="24"/>
-          <w:szCs w:val="24"/>
-        </w:rPr>
-      </w:pPr>
-      <w:r>
-        <w:rPr>
-          <w:rFonts w:ascii="Times New Roman" w:hAnsi="Times New Roman"/>
-          <w:sz w:val="24"/>
-          <w:szCs w:val="24"/>
-        </w:rPr>
-        <w:t>Instructor:</w:t>
-      </w:r>
-    </w:p>
-    <w:p>
-      <w:pPr>
-        <w:jc w:val="center"/>
-        <w:rPr>
-          <w:rFonts w:ascii="Times New Roman" w:hAnsi="Times New Roman"/>
-          <w:sz w:val="24"/>
-          <w:szCs w:val="24"/>
-        </w:rPr>
-      </w:pPr>
-      <w:r>
-        <w:rPr>
-          <w:rFonts w:ascii="Times New Roman" w:hAnsi="Times New Roman"/>
-          <w:sz w:val="24"/>
-          <w:szCs w:val="24"/>
-        </w:rPr>
-        <w:t>ISRAEL ARBONA GUERRERO</w:t>
-      </w:r>
-    </w:p>
-    <w:p>
-      <w:pPr>
-        <w:jc w:val="center"/>
-        <w:rPr>
-          <w:rFonts w:ascii="Times New Roman" w:hAnsi="Times New Roman"/>
-          <w:sz w:val="24"/>
-          <w:szCs w:val="24"/>
-        </w:rPr>
-      </w:pPr>
-      <w:r>
-        <w:rPr>
-          <w:rFonts w:ascii="Times New Roman" w:hAnsi="Times New Roman"/>
-          <w:sz w:val="24"/>
-          <w:szCs w:val="24"/>
-        </w:rPr>
-        <w:t xml:space="preserve">Servicio </w:t>
-      </w:r>
-      <w:r>
-        <w:rPr>
-          <w:rFonts w:ascii="Times New Roman" w:hAnsi="Times New Roman"/>
-          <w:sz w:val="24"/>
-          <w:szCs w:val="24"/>
-          <w:u w:val="single"/>
-        </w:rPr>
-        <w:t>Nacional</w:t>
-      </w:r>
-      <w:r>
-        <w:rPr>
-          <w:rFonts w:ascii="Times New Roman" w:hAnsi="Times New Roman"/>
-          <w:sz w:val="24"/>
-          <w:szCs w:val="24"/>
-        </w:rPr>
-        <w:t xml:space="preserve"> de aprendizaje-SENA</w:t>
-      </w:r>
-    </w:p>
-    <w:p>
-      <w:pPr>
-        <w:jc w:val="center"/>
-        <w:rPr>
-          <w:rFonts w:ascii="Times New Roman" w:hAnsi="Times New Roman"/>
-          <w:sz w:val="24"/>
-          <w:szCs w:val="24"/>
-        </w:rPr>
-      </w:pPr>
-      <w:r>
-        <w:rPr>
-          <w:rFonts w:ascii="Times New Roman" w:hAnsi="Times New Roman"/>
-          <w:sz w:val="24"/>
-          <w:szCs w:val="24"/>
-        </w:rPr>
-        <w:t>Curso: TECNOLOGÍA EN ANÁLISIS Y DESARROLLO DE SOFTWARE</w:t>
-      </w:r>
-    </w:p>
-    <w:p>
-      <w:pPr>
-        <w:jc w:val="center"/>
-        <w:rPr>
-          <w:rFonts w:ascii="Times New Roman" w:hAnsi="Times New Roman"/>
-          <w:sz w:val="24"/>
-          <w:szCs w:val="24"/>
-        </w:rPr>
-      </w:pPr>
-      <w:bookmarkStart w:id="0" w:name="_Hlk98096716"/>
-      <w:r>
-        <w:rPr>
-          <w:rFonts w:ascii="Times New Roman" w:hAnsi="Times New Roman"/>
-          <w:sz w:val="24"/>
-          <w:szCs w:val="24"/>
-        </w:rPr>
-        <w:t>Ficha: 2455285</w:t>
-      </w:r>
-    </w:p>
-    <w:bookmarkEnd w:id="0"/>
-    <w:p>
-      <w:pPr>
-        <w:jc w:val="center"/>
-        <w:rPr>
-          <w:rFonts w:ascii="Times New Roman" w:hAnsi="Times New Roman"/>
-          <w:sz w:val="24"/>
-          <w:szCs w:val="24"/>
-        </w:rPr>
-      </w:pPr>
-    </w:p>
-    <w:p>
-      <w:pPr>
-        <w:jc w:val="center"/>
-        <w:rPr>
-          <w:rFonts w:ascii="Times New Roman" w:hAnsi="Times New Roman"/>
-          <w:sz w:val="24"/>
-          <w:szCs w:val="24"/>
-        </w:rPr>
-      </w:pPr>
-    </w:p>
-    <w:p>
-      <w:pPr>
-        <w:jc w:val="center"/>
-        <w:rPr>
-          <w:rFonts w:ascii="Times New Roman" w:hAnsi="Times New Roman"/>
-          <w:sz w:val="24"/>
-          <w:szCs w:val="24"/>
-        </w:rPr>
-      </w:pPr>
-    </w:p>
-    <w:p>
-      <w:pPr>
-        <w:jc w:val="center"/>
-        <w:rPr>
-          <w:rFonts w:ascii="Times New Roman" w:hAnsi="Times New Roman"/>
-          <w:sz w:val="24"/>
-          <w:szCs w:val="24"/>
-        </w:rPr>
-      </w:pPr>
-    </w:p>
-    <w:p>
-      <w:pPr>
-        <w:jc w:val="center"/>
-        <w:rPr>
-          <w:rFonts w:ascii="Times New Roman" w:hAnsi="Times New Roman"/>
-          <w:sz w:val="24"/>
-          <w:szCs w:val="24"/>
-        </w:rPr>
-      </w:pPr>
-    </w:p>
-    <w:p>
-      <w:pPr>
-        <w:pStyle w:val="Prrafodelista"/>
-        <w:numPr>
-          <w:ilvl w:val="0"/>
-          <w:numId w:val="4"/>
-        </w:numPr>
-        <w:rPr>
-          <w:rFonts w:ascii="Times New Roman" w:hAnsi="Times New Roman"/>
-          <w:sz w:val="24"/>
-          <w:szCs w:val="24"/>
-        </w:rPr>
-      </w:pPr>
-      <w:r>
-        <w:rPr>
-          <w:rFonts w:ascii="Times New Roman" w:hAnsi="Times New Roman"/>
-          <w:sz w:val="24"/>
-          <w:szCs w:val="24"/>
-        </w:rPr>
-        <w:lastRenderedPageBreak/>
-        <w:t xml:space="preserve">Con base en las características del software a desarrollar, realice un informe técnico especificando herramientas y tecnologías de </w:t>
-      </w:r>
-      <w:proofErr w:type="spellStart"/>
-      <w:r>
-        <w:rPr>
-          <w:rFonts w:ascii="Times New Roman" w:hAnsi="Times New Roman"/>
-          <w:sz w:val="24"/>
-          <w:szCs w:val="24"/>
-        </w:rPr>
-        <w:t>versionamiento</w:t>
-      </w:r>
-      <w:proofErr w:type="spellEnd"/>
-      <w:r>
-        <w:rPr>
-          <w:rFonts w:ascii="Times New Roman" w:hAnsi="Times New Roman"/>
-          <w:sz w:val="24"/>
-          <w:szCs w:val="24"/>
-        </w:rPr>
-        <w:t xml:space="preserve"> a utilizar según lo visto en componentes Integración continua.</w:t>
-      </w:r>
-    </w:p>
-    <w:p>
-      <w:pPr>
-        <w:rPr>
-          <w:lang w:val="es-ES"/>
-        </w:rPr>
-      </w:pPr>
-      <w:r>
-        <w:rPr>
-          <w:rFonts w:ascii="Times New Roman" w:hAnsi="Times New Roman"/>
-          <w:sz w:val="24"/>
-          <w:szCs w:val="24"/>
+          <w:sz w:val="28"/>
+          <w:szCs w:val="28"/>
         </w:rPr>
         <w:t>RTA:</w:t>
       </w:r>
@@ -441,233 +422,287 @@
         <w:rPr>
           <w:rFonts w:ascii="Segoe UI" w:eastAsia="Times New Roman" w:hAnsi="Segoe UI" w:cs="Segoe UI"/>
           <w:color w:val="D1D5DB"/>
-          <w:sz w:val="24"/>
-          <w:szCs w:val="24"/>
+          <w:sz w:val="28"/>
+          <w:szCs w:val="28"/>
           <w:lang w:eastAsia="es-CO"/>
         </w:rPr>
         <w:t xml:space="preserve"> </w:t>
       </w:r>
       <w:r>
         <w:rPr>
-          <w:lang w:val="es-ES"/>
-        </w:rPr>
-        <w:t>Un informe técnico de plan de trabajo para la construcción de un proyecto de grado de un portafolio web para desarrolladores debería incluir los siguientes aspectos:</w:t>
-      </w:r>
-    </w:p>
-    <w:p>
-      <w:pPr>
-        <w:numPr>
-          <w:ilvl w:val="0"/>
-          <w:numId w:val="5"/>
-        </w:numPr>
-        <w:rPr>
-          <w:rFonts w:ascii="Times New Roman" w:hAnsi="Times New Roman"/>
-          <w:sz w:val="24"/>
-          <w:szCs w:val="24"/>
-        </w:rPr>
-      </w:pPr>
-      <w:r>
-        <w:rPr>
-          <w:rFonts w:ascii="Times New Roman" w:hAnsi="Times New Roman"/>
-          <w:sz w:val="24"/>
-          <w:szCs w:val="24"/>
-        </w:rPr>
-        <w:t>Introducción: Descripción general del proyecto, objetivos y alcance.</w:t>
-      </w:r>
-    </w:p>
-    <w:p>
-      <w:pPr>
-        <w:numPr>
-          <w:ilvl w:val="0"/>
-          <w:numId w:val="5"/>
-        </w:numPr>
-        <w:rPr>
-          <w:rFonts w:ascii="Times New Roman" w:hAnsi="Times New Roman"/>
-          <w:sz w:val="24"/>
-          <w:szCs w:val="24"/>
-        </w:rPr>
-      </w:pPr>
-      <w:r>
-        <w:rPr>
-          <w:rFonts w:ascii="Times New Roman" w:hAnsi="Times New Roman"/>
-          <w:sz w:val="24"/>
-          <w:szCs w:val="24"/>
-        </w:rPr>
-        <w:t>Requisitos: Identificación de los requisitos funcionales y no funcionales del proyecto, como características de usuario, rendimiento, seguridad, etc.</w:t>
-      </w:r>
-    </w:p>
-    <w:p>
-      <w:pPr>
-        <w:numPr>
-          <w:ilvl w:val="0"/>
-          <w:numId w:val="5"/>
-        </w:numPr>
-        <w:rPr>
-          <w:rFonts w:ascii="Times New Roman" w:hAnsi="Times New Roman"/>
-          <w:sz w:val="24"/>
-          <w:szCs w:val="24"/>
-        </w:rPr>
-      </w:pPr>
-      <w:r>
-        <w:rPr>
-          <w:rFonts w:ascii="Times New Roman" w:hAnsi="Times New Roman"/>
-          <w:sz w:val="24"/>
-          <w:szCs w:val="24"/>
-        </w:rPr>
-        <w:t>Diseño: Descripción detallada de la arquitectura, tecnologías y herramientas utilizadas en el desarrollo del proyecto.</w:t>
-      </w:r>
-    </w:p>
-    <w:p>
-      <w:pPr>
-        <w:numPr>
-          <w:ilvl w:val="0"/>
-          <w:numId w:val="5"/>
-        </w:numPr>
-        <w:rPr>
-          <w:rFonts w:ascii="Times New Roman" w:hAnsi="Times New Roman"/>
-          <w:sz w:val="24"/>
-          <w:szCs w:val="24"/>
-        </w:rPr>
-      </w:pPr>
-      <w:r>
-        <w:rPr>
-          <w:rFonts w:ascii="Times New Roman" w:hAnsi="Times New Roman"/>
-          <w:sz w:val="24"/>
-          <w:szCs w:val="24"/>
-        </w:rPr>
-        <w:t>Planificación: División del proyecto en tareas, asignación de recursos y establecimiento de un cronograma de trabajo.</w:t>
-      </w:r>
-    </w:p>
-    <w:p>
-      <w:pPr>
-        <w:numPr>
-          <w:ilvl w:val="0"/>
-          <w:numId w:val="5"/>
-        </w:numPr>
-        <w:rPr>
-          <w:rFonts w:ascii="Times New Roman" w:hAnsi="Times New Roman"/>
-          <w:sz w:val="24"/>
-          <w:szCs w:val="24"/>
-        </w:rPr>
-      </w:pPr>
-      <w:r>
-        <w:rPr>
-          <w:rFonts w:ascii="Times New Roman" w:hAnsi="Times New Roman"/>
-          <w:sz w:val="24"/>
-          <w:szCs w:val="24"/>
-        </w:rPr>
-        <w:t>Implementación: Descripción de cómo se llevará a cabo la construcción del proyecto, incluyendo detalles sobre la metodología de desarrollo, pruebas y control de calidad.</w:t>
-      </w:r>
-    </w:p>
-    <w:p>
-      <w:pPr>
-        <w:numPr>
-          <w:ilvl w:val="0"/>
-          <w:numId w:val="5"/>
-        </w:numPr>
-        <w:rPr>
-          <w:rFonts w:ascii="Times New Roman" w:hAnsi="Times New Roman"/>
-          <w:sz w:val="24"/>
-          <w:szCs w:val="24"/>
-        </w:rPr>
-      </w:pPr>
-      <w:r>
-        <w:rPr>
-          <w:rFonts w:ascii="Times New Roman" w:hAnsi="Times New Roman"/>
-          <w:sz w:val="24"/>
-          <w:szCs w:val="24"/>
-        </w:rPr>
-        <w:t>Pruebas: Descripción de los procesos de prueba y validación del proyecto, incluyendo pruebas unitarias, de integración y de aceptación.</w:t>
-      </w:r>
-    </w:p>
-    <w:p>
-      <w:pPr>
-        <w:numPr>
-          <w:ilvl w:val="0"/>
-          <w:numId w:val="5"/>
-        </w:numPr>
-        <w:rPr>
-          <w:rFonts w:ascii="Times New Roman" w:hAnsi="Times New Roman"/>
-          <w:sz w:val="24"/>
-          <w:szCs w:val="24"/>
-        </w:rPr>
-      </w:pPr>
-      <w:r>
-        <w:rPr>
-          <w:rFonts w:ascii="Times New Roman" w:hAnsi="Times New Roman"/>
-          <w:sz w:val="24"/>
-          <w:szCs w:val="24"/>
-        </w:rPr>
-        <w:t>Documentación: Descripción de la documentación final del proyecto, incluyendo manuales de usuario, guías de desarrollo y documentación técnica.</w:t>
-      </w:r>
-    </w:p>
-    <w:p>
-      <w:pPr>
-        <w:numPr>
-          <w:ilvl w:val="0"/>
-          <w:numId w:val="5"/>
-        </w:numPr>
-        <w:rPr>
-          <w:rFonts w:ascii="Times New Roman" w:hAnsi="Times New Roman"/>
-          <w:sz w:val="24"/>
-          <w:szCs w:val="24"/>
-        </w:rPr>
-      </w:pPr>
-      <w:r>
-        <w:rPr>
-          <w:rFonts w:ascii="Times New Roman" w:hAnsi="Times New Roman"/>
-          <w:sz w:val="24"/>
-          <w:szCs w:val="24"/>
-        </w:rPr>
-        <w:t>Conclusiones: Resumen de los resultados y conclusiones del proyecto, así como recomendaciones para futuros trabajos relacionados.</w:t>
-      </w:r>
-    </w:p>
-    <w:p>
-      <w:pPr>
-        <w:numPr>
-          <w:ilvl w:val="0"/>
-          <w:numId w:val="5"/>
-        </w:numPr>
-        <w:rPr>
-          <w:rFonts w:ascii="Times New Roman" w:hAnsi="Times New Roman"/>
-          <w:sz w:val="24"/>
-          <w:szCs w:val="24"/>
-        </w:rPr>
-      </w:pPr>
-      <w:r>
-        <w:rPr>
-          <w:rFonts w:ascii="Times New Roman" w:hAnsi="Times New Roman"/>
-          <w:sz w:val="24"/>
-          <w:szCs w:val="24"/>
-        </w:rPr>
-        <w:t>Referencias: Lista de las fuentes consultadas para el desarrollo del proyecto.</w:t>
-      </w:r>
-    </w:p>
-    <w:p>
-      <w:pPr>
-        <w:rPr>
-          <w:rFonts w:ascii="Times New Roman" w:hAnsi="Times New Roman"/>
-          <w:sz w:val="24"/>
-          <w:szCs w:val="24"/>
-        </w:rPr>
-      </w:pPr>
-      <w:r>
-        <w:rPr>
-          <w:rFonts w:ascii="Times New Roman" w:hAnsi="Times New Roman"/>
-          <w:sz w:val="24"/>
-          <w:szCs w:val="24"/>
-        </w:rPr>
-        <w:t>Es importante recordar que el informe debe ser escrito de manera clara y concisa, y debe incluir información suficiente para que cualquier persona con conocimientos técnicos pueda entender y continuar el desarrollo del proyecto.</w:t>
-      </w:r>
-    </w:p>
-    <w:p>
-      <w:pPr>
-        <w:rPr>
-          <w:rFonts w:ascii="Times New Roman" w:hAnsi="Times New Roman"/>
-          <w:sz w:val="24"/>
-          <w:szCs w:val="24"/>
-        </w:rPr>
-      </w:pPr>
+          <w:sz w:val="28"/>
+          <w:szCs w:val="28"/>
+        </w:rPr>
+        <w:t xml:space="preserve">Para el proyecto de grado de un portafolio web de desarrollador, se recomienda utilizar Git como herramienta de </w:t>
+      </w:r>
+      <w:proofErr w:type="spellStart"/>
+      <w:r>
+        <w:rPr>
+          <w:sz w:val="28"/>
+          <w:szCs w:val="28"/>
+        </w:rPr>
+        <w:t>versionamiento</w:t>
+      </w:r>
+      <w:proofErr w:type="spellEnd"/>
+      <w:r>
+        <w:rPr>
+          <w:sz w:val="28"/>
+          <w:szCs w:val="28"/>
+        </w:rPr>
+        <w:t xml:space="preserve">. Git es un sistema de control de versiones distribuido que permite a los desarrolladores llevar un registro de cambios en el código y colaborar en equipo. Git permite crear ramas de trabajo, hacer </w:t>
+      </w:r>
+      <w:proofErr w:type="spellStart"/>
+      <w:r>
+        <w:rPr>
+          <w:sz w:val="28"/>
+          <w:szCs w:val="28"/>
+        </w:rPr>
+        <w:t>merge</w:t>
+      </w:r>
+      <w:proofErr w:type="spellEnd"/>
+      <w:r>
+        <w:rPr>
+          <w:sz w:val="28"/>
+          <w:szCs w:val="28"/>
+        </w:rPr>
+        <w:t xml:space="preserve"> de cambios y crear tags para versiones del proyecto.</w:t>
+      </w:r>
+    </w:p>
+    <w:p>
+      <w:pPr>
+        <w:rPr>
+          <w:sz w:val="28"/>
+          <w:szCs w:val="28"/>
+        </w:rPr>
+      </w:pPr>
+      <w:r>
+        <w:rPr>
+          <w:sz w:val="28"/>
+          <w:szCs w:val="28"/>
+        </w:rPr>
+        <w:t xml:space="preserve">Además de Git, se pueden utilizar plataformas en línea como GitHub o </w:t>
+      </w:r>
+      <w:proofErr w:type="spellStart"/>
+      <w:r>
+        <w:rPr>
+          <w:sz w:val="28"/>
+          <w:szCs w:val="28"/>
+        </w:rPr>
+        <w:t>GitLab</w:t>
+      </w:r>
+      <w:proofErr w:type="spellEnd"/>
+      <w:r>
+        <w:rPr>
+          <w:sz w:val="28"/>
+          <w:szCs w:val="28"/>
+        </w:rPr>
+        <w:t xml:space="preserve"> para alojar el proyecto y colaborar con otros desarrolladores. Estas plataformas ofrecen características adicionales como la posibilidad de crear </w:t>
+      </w:r>
+      <w:proofErr w:type="spellStart"/>
+      <w:r>
+        <w:rPr>
+          <w:sz w:val="28"/>
+          <w:szCs w:val="28"/>
+        </w:rPr>
+        <w:t>issues</w:t>
+      </w:r>
+      <w:proofErr w:type="spellEnd"/>
+      <w:r>
+        <w:rPr>
+          <w:sz w:val="28"/>
+          <w:szCs w:val="28"/>
+        </w:rPr>
+        <w:t xml:space="preserve"> y </w:t>
+      </w:r>
+      <w:proofErr w:type="spellStart"/>
+      <w:r>
+        <w:rPr>
+          <w:sz w:val="28"/>
+          <w:szCs w:val="28"/>
+        </w:rPr>
+        <w:t>pull</w:t>
+      </w:r>
+      <w:proofErr w:type="spellEnd"/>
+      <w:r>
+        <w:rPr>
+          <w:sz w:val="28"/>
+          <w:szCs w:val="28"/>
+        </w:rPr>
+        <w:t xml:space="preserve"> </w:t>
+      </w:r>
+      <w:proofErr w:type="spellStart"/>
+      <w:r>
+        <w:rPr>
+          <w:sz w:val="28"/>
+          <w:szCs w:val="28"/>
+        </w:rPr>
+        <w:t>requests</w:t>
+      </w:r>
+      <w:proofErr w:type="spellEnd"/>
+      <w:r>
+        <w:rPr>
+          <w:sz w:val="28"/>
+          <w:szCs w:val="28"/>
+        </w:rPr>
+        <w:t>, y gestionar el acceso a los repositorios.</w:t>
+      </w:r>
+    </w:p>
+    <w:p>
+      <w:pPr>
+        <w:rPr>
+          <w:sz w:val="28"/>
+          <w:szCs w:val="28"/>
+        </w:rPr>
+      </w:pPr>
+      <w:r>
+        <w:rPr>
+          <w:sz w:val="28"/>
+          <w:szCs w:val="28"/>
+        </w:rPr>
+        <w:t xml:space="preserve">En cuanto a las tecnologías, se recomienda utilizar una metodología de control de versiones como el flujo de trabajo Git </w:t>
+      </w:r>
+      <w:proofErr w:type="spellStart"/>
+      <w:r>
+        <w:rPr>
+          <w:sz w:val="28"/>
+          <w:szCs w:val="28"/>
+        </w:rPr>
+        <w:t>flow</w:t>
+      </w:r>
+      <w:proofErr w:type="spellEnd"/>
+      <w:r>
+        <w:rPr>
+          <w:sz w:val="28"/>
+          <w:szCs w:val="28"/>
+        </w:rPr>
+        <w:t xml:space="preserve"> para manejar ramas de desarrollo, integración y lanzamiento.</w:t>
+      </w:r>
+    </w:p>
+    <w:p>
+      <w:pPr>
+        <w:rPr>
+          <w:sz w:val="28"/>
+          <w:szCs w:val="28"/>
+        </w:rPr>
+      </w:pPr>
+      <w:r>
+        <w:rPr>
+          <w:sz w:val="28"/>
+          <w:szCs w:val="28"/>
+        </w:rPr>
+        <w:t xml:space="preserve">Para el desarrollo del portafolio web se pueden utilizar HTML, CSS y JavaScript para el diseño y funcionalidad del sitio. Es posible que se utilice alguna librería o marco de trabajo como </w:t>
+      </w:r>
+      <w:proofErr w:type="spellStart"/>
+      <w:r>
+        <w:rPr>
+          <w:sz w:val="28"/>
+          <w:szCs w:val="28"/>
+        </w:rPr>
+        <w:t>React</w:t>
+      </w:r>
+      <w:proofErr w:type="spellEnd"/>
+      <w:r>
+        <w:rPr>
+          <w:sz w:val="28"/>
+          <w:szCs w:val="28"/>
+        </w:rPr>
+        <w:t>, Angular o Vue.js para construir la interfaz de usuario.</w:t>
+      </w:r>
+    </w:p>
+    <w:p>
+      <w:pPr>
+        <w:rPr>
+          <w:sz w:val="28"/>
+          <w:szCs w:val="28"/>
+        </w:rPr>
+      </w:pPr>
+      <w:r>
+        <w:rPr>
+          <w:sz w:val="28"/>
+          <w:szCs w:val="28"/>
+        </w:rPr>
+        <w:t xml:space="preserve">Para el almacenamiento de datos y la conexión con una base de datos, se pueden utilizar tecnologías como SQL o NoSQL y herramientas como MongoDB, MySQL o </w:t>
+      </w:r>
+      <w:proofErr w:type="spellStart"/>
+      <w:r>
+        <w:rPr>
+          <w:sz w:val="28"/>
+          <w:szCs w:val="28"/>
+        </w:rPr>
+        <w:t>Firebase</w:t>
+      </w:r>
+      <w:proofErr w:type="spellEnd"/>
+      <w:r>
+        <w:rPr>
+          <w:sz w:val="28"/>
+          <w:szCs w:val="28"/>
+        </w:rPr>
+        <w:t>.</w:t>
+      </w:r>
+    </w:p>
+    <w:p>
+      <w:pPr>
+        <w:rPr>
+          <w:rFonts w:ascii="Times New Roman" w:hAnsi="Times New Roman"/>
+          <w:sz w:val="28"/>
+          <w:szCs w:val="28"/>
+        </w:rPr>
+      </w:pPr>
+      <w:r>
+        <w:rPr>
+          <w:sz w:val="28"/>
+          <w:szCs w:val="28"/>
+        </w:rPr>
+        <w:t xml:space="preserve">Por </w:t>
+      </w:r>
+      <w:proofErr w:type="gramStart"/>
+      <w:r>
+        <w:rPr>
+          <w:sz w:val="28"/>
+          <w:szCs w:val="28"/>
+        </w:rPr>
+        <w:t>ultimo</w:t>
+      </w:r>
+      <w:proofErr w:type="gramEnd"/>
+      <w:r>
+        <w:rPr>
+          <w:sz w:val="28"/>
+          <w:szCs w:val="28"/>
+        </w:rPr>
+        <w:t xml:space="preserve"> una herramienta recomendada para el desarrollo de esta </w:t>
+      </w:r>
+      <w:proofErr w:type="spellStart"/>
+      <w:r>
+        <w:rPr>
+          <w:sz w:val="28"/>
+          <w:szCs w:val="28"/>
+        </w:rPr>
+        <w:t>aplicacion</w:t>
+      </w:r>
+      <w:proofErr w:type="spellEnd"/>
+      <w:r>
+        <w:rPr>
+          <w:sz w:val="28"/>
+          <w:szCs w:val="28"/>
+        </w:rPr>
+        <w:t xml:space="preserve"> es un sistema de integración continua (CI) y despliegue continuo (CD) como Travis CI, Jenkins o </w:t>
+      </w:r>
+      <w:proofErr w:type="spellStart"/>
+      <w:r>
+        <w:rPr>
+          <w:sz w:val="28"/>
+          <w:szCs w:val="28"/>
+        </w:rPr>
+        <w:t>CircleCI</w:t>
+      </w:r>
+      <w:proofErr w:type="spellEnd"/>
+      <w:r>
+        <w:rPr>
+          <w:sz w:val="28"/>
+          <w:szCs w:val="28"/>
+        </w:rPr>
+        <w:t xml:space="preserve"> para automatizar el proceso de construcción, pruebas y despliegue del código.</w:t>
+      </w:r>
     </w:p>
     <w:sectPr>
       <w:type w:val="continuous"/>
@@ -2356,6 +2391,10 @@
 </file>
 
 <file path=customXml/item1.xml><?xml version="1.0" encoding="utf-8"?>
+<b:Sources xmlns:b="http://schemas.openxmlformats.org/officeDocument/2006/bibliography" xmlns="http://schemas.openxmlformats.org/officeDocument/2006/bibliography" SelectedStyle="\APA.XSL" StyleName="APA"/>
+</file>
+
+<file path=customXml/item2.xml><?xml version="1.0" encoding="utf-8"?>
 <s:customData xmlns="http://www.wps.cn/officeDocument/2013/wpsCustomData" xmlns:s="http://www.wps.cn/officeDocument/2013/wpsCustomData">
   <customSectProps>
     <customSectPr/>
@@ -2369,22 +2408,18 @@
 </s:customData>
 </file>
 
-<file path=customXml/item2.xml><?xml version="1.0" encoding="utf-8"?>
-<b:Sources xmlns:b="http://schemas.openxmlformats.org/officeDocument/2006/bibliography" xmlns="http://schemas.openxmlformats.org/officeDocument/2006/bibliography" SelectedStyle="\APA.XSL" StyleName="APA"/>
+<file path=customXml/itemProps1.xml><?xml version="1.0" encoding="utf-8"?>
+<ds:datastoreItem xmlns:ds="http://schemas.openxmlformats.org/officeDocument/2006/customXml" ds:itemID="{38926922-6BBA-4E3B-ACCA-513862E436F1}">
+  <ds:schemaRefs>
+    <ds:schemaRef ds:uri="http://schemas.openxmlformats.org/officeDocument/2006/bibliography"/>
+  </ds:schemaRefs>
+</ds:datastoreItem>
 </file>
 
-<file path=customXml/itemProps1.xml><?xml version="1.0" encoding="utf-8"?>
+<file path=customXml/itemProps2.xml><?xml version="1.0" encoding="utf-8"?>
 <ds:datastoreItem xmlns:ds="http://schemas.openxmlformats.org/officeDocument/2006/customXml" ds:itemID="{B1977F7D-205B-4081-913C-38D41E755F92}">
   <ds:schemaRefs>
     <ds:schemaRef ds:uri="http://www.wps.cn/officeDocument/2013/wpsCustomData"/>
   </ds:schemaRefs>
 </ds:datastoreItem>
-</file>
-
-<file path=customXml/itemProps2.xml><?xml version="1.0" encoding="utf-8"?>
-<ds:datastoreItem xmlns:ds="http://schemas.openxmlformats.org/officeDocument/2006/customXml" ds:itemID="{38926922-6BBA-4E3B-ACCA-513862E436F1}">
-  <ds:schemaRefs>
-    <ds:schemaRef ds:uri="http://schemas.openxmlformats.org/officeDocument/2006/bibliography"/>
-  </ds:schemaRefs>
-</ds:datastoreItem>
 </file>
</xml_diff>